<commit_message>
Update MV EXTRUSION  RICODIFICA ARTICOLI.docx
</commit_message>
<xml_diff>
--- a/MV EXTRUSION  RICODIFICA ARTICOLI.docx
+++ b/MV EXTRUSION  RICODIFICA ARTICOLI.docx
@@ -122,6 +122,15 @@
           <w:lang w:val="en-US"/>
         </w:rPr>
       </w:pPr>
+      <w:r>
+        <w:rPr>
+          <w:rFonts w:ascii="Arial" w:hAnsi="Arial"/>
+          <w:b/>
+          <w:sz w:val="36"/>
+          <w:lang w:val="en-US"/>
+        </w:rPr>
+        <w:t>s</w:t>
+      </w:r>
       <w:r>
         <w:rPr>
           <w:rFonts w:ascii="Arial" w:hAnsi="Arial"/>
@@ -1006,16 +1015,8 @@
               <w:rPr>
                 <w:rFonts w:ascii="Arial" w:hAnsi="Arial"/>
               </w:rPr>
-              <w:t xml:space="preserve">Melucci </w:t>
+              <w:t>Melucci G.Paolo</w:t>
             </w:r>
-            <w:proofErr w:type="spellStart"/>
-            <w:r>
-              <w:rPr>
-                <w:rFonts w:ascii="Arial" w:hAnsi="Arial"/>
-              </w:rPr>
-              <w:t>G.Paolo</w:t>
-            </w:r>
-            <w:proofErr w:type="spellEnd"/>
           </w:p>
         </w:tc>
         <w:tc>

</xml_diff>